<commit_message>
Working on Precision and Final Code
</commit_message>
<xml_diff>
--- a/Formal/To Do.docx
+++ b/Formal/To Do.docx
@@ -19,11 +19,20 @@
           <w:ilvl w:val="0"/>
           <w:numId w:val="1"/>
         </w:numPr>
-      </w:pPr>
-      <w:r>
+        <w:rPr>
+          <w:highlight w:val="green"/>
+        </w:rPr>
+      </w:pPr>
+      <w:r>
+        <w:rPr>
+          <w:highlight w:val="green"/>
+        </w:rPr>
         <w:t>Binäres Netz neu trainieren</w:t>
       </w:r>
       <w:r>
+        <w:rPr>
+          <w:highlight w:val="green"/>
+        </w:rPr>
         <w:t xml:space="preserve"> (Auch Adam probieren)</w:t>
       </w:r>
     </w:p>
@@ -34,8 +43,14 @@
           <w:ilvl w:val="0"/>
           <w:numId w:val="1"/>
         </w:numPr>
-      </w:pPr>
-      <w:r>
+        <w:rPr>
+          <w:highlight w:val="green"/>
+        </w:rPr>
+      </w:pPr>
+      <w:r>
+        <w:rPr>
+          <w:highlight w:val="green"/>
+        </w:rPr>
         <w:t>Hintergrund nochmal diagonal erzeugen</w:t>
       </w:r>
     </w:p>
@@ -84,20 +99,11 @@
         </w:numPr>
       </w:pPr>
       <w:r>
-        <w:t xml:space="preserve">Objektsymbole für Datensatz </w:t>
-      </w:r>
-      <w:r>
-        <w:t>auf weißen Hintergrund</w:t>
-      </w:r>
-      <w:r>
-        <w:t>/127</w:t>
+        <w:t>Objektsymbole für Datensatz auf weißen Hintergrund/127</w:t>
       </w:r>
       <w:proofErr w:type="gramStart"/>
       <w:r>
-        <w:t>/</w:t>
-      </w:r>
-      <w:r>
-        <w:t>(</w:t>
+        <w:t>/(</w:t>
       </w:r>
       <w:proofErr w:type="gramEnd"/>
       <w:r>

</xml_diff>

<commit_message>
Working on Web App and Video
</commit_message>
<xml_diff>
--- a/Formal/To Do.docx
+++ b/Formal/To Do.docx
@@ -107,6 +107,28 @@
       </w:pPr>
       <w:r>
         <w:t>Objektsymbole für Datensatz auf weißen Hintergrund/127/(auf Durchschnittsfarbe-Hintergrund)</w:t>
+      </w:r>
+    </w:p>
+    <w:p/>
+    <w:p/>
+    <w:p/>
+    <w:p>
+      <w:pPr>
+        <w:rPr>
+          <w:lang w:val="en-US"/>
+        </w:rPr>
+      </w:pPr>
+      <w:r>
+        <w:rPr>
+          <w:lang w:val="en-US"/>
+        </w:rPr>
+        <w:t>Module cv2 not found error i</w:t>
+      </w:r>
+      <w:r>
+        <w:rPr>
+          <w:lang w:val="en-US"/>
+        </w:rPr>
+        <w:t>n PredictAndPostprocess</w:t>
       </w:r>
     </w:p>
     <w:sectPr>

</xml_diff>

<commit_message>
Working on Web Application and Performance
</commit_message>
<xml_diff>
--- a/Formal/To Do.docx
+++ b/Formal/To Do.docx
@@ -3,8 +3,13 @@
 <w:document xmlns:wpc="http://schemas.microsoft.com/office/word/2010/wordprocessingCanvas" xmlns:cx="http://schemas.microsoft.com/office/drawing/2014/chartex" xmlns:cx1="http://schemas.microsoft.com/office/drawing/2015/9/8/chartex" xmlns:cx2="http://schemas.microsoft.com/office/drawing/2015/10/21/chartex" xmlns:cx3="http://schemas.microsoft.com/office/drawing/2016/5/9/chartex" xmlns:cx4="http://schemas.microsoft.com/office/drawing/2016/5/10/chartex" xmlns:cx5="http://schemas.microsoft.com/office/drawing/2016/5/11/chartex" xmlns:cx6="http://schemas.microsoft.com/office/drawing/2016/5/12/chartex" xmlns:cx7="http://schemas.microsoft.com/office/drawing/2016/5/13/chartex" xmlns:cx8="http://schemas.microsoft.com/office/drawing/2016/5/14/chartex" xmlns:mc="http://schemas.openxmlformats.org/markup-compatibility/2006" xmlns:aink="http://schemas.microsoft.com/office/drawing/2016/ink" xmlns:am3d="http://schemas.microsoft.com/office/drawing/2017/model3d" xmlns:o="urn:schemas-microsoft-com:office:office" xmlns:r="http://schemas.openxmlformats.org/officeDocument/2006/relationships" xmlns:m="http://schemas.openxmlformats.org/officeDocument/2006/math" xmlns:v="urn:schemas-microsoft-com:vml" xmlns:wp14="http://schemas.microsoft.com/office/word/2010/wordprocessingDrawing" xmlns:wp="http://schemas.openxmlformats.org/drawingml/2006/wordprocessingDrawing" xmlns:w10="urn:schemas-microsoft-com:office:word" xmlns:w="http://schemas.openxmlformats.org/wordprocessingml/2006/main" xmlns:w14="http://schemas.microsoft.com/office/word/2010/wordml" xmlns:w15="http://schemas.microsoft.com/office/word/2012/wordml" xmlns:w16cex="http://schemas.microsoft.com/office/word/2018/wordml/cex" xmlns:w16cid="http://schemas.microsoft.com/office/word/2016/wordml/cid" xmlns:w16="http://schemas.microsoft.com/office/word/2018/wordml" xmlns:w16se="http://schemas.microsoft.com/office/word/2015/wordml/symex" xmlns:wpg="http://schemas.microsoft.com/office/word/2010/wordprocessingGroup" xmlns:wpi="http://schemas.microsoft.com/office/word/2010/wordprocessingInk" xmlns:wne="http://schemas.microsoft.com/office/word/2006/wordml" xmlns:wps="http://schemas.microsoft.com/office/word/2010/wordprocessingShape" mc:Ignorable="w14 w15 w16se w16cid w16 w16cex wp14">
   <w:body>
     <w:p>
-      <w:r>
-        <w:t>To Do</w:t>
+      <w:proofErr w:type="spellStart"/>
+      <w:r>
+        <w:t>To</w:t>
+      </w:r>
+      <w:proofErr w:type="spellEnd"/>
+      <w:r>
+        <w:t xml:space="preserve"> Do</w:t>
       </w:r>
     </w:p>
     <w:p>
@@ -56,8 +61,14 @@
           <w:ilvl w:val="0"/>
           <w:numId w:val="1"/>
         </w:numPr>
-      </w:pPr>
-      <w:r>
+        <w:rPr>
+          <w:highlight w:val="green"/>
+        </w:rPr>
+      </w:pPr>
+      <w:r>
+        <w:rPr>
+          <w:highlight w:val="green"/>
+        </w:rPr>
         <w:t>Kontinuierliche Klassennummern/-ausgaben</w:t>
       </w:r>
     </w:p>
@@ -68,8 +79,14 @@
           <w:ilvl w:val="0"/>
           <w:numId w:val="1"/>
         </w:numPr>
-      </w:pPr>
-      <w:r>
+        <w:rPr>
+          <w:highlight w:val="green"/>
+        </w:rPr>
+      </w:pPr>
+      <w:r>
+        <w:rPr>
+          <w:highlight w:val="green"/>
+        </w:rPr>
         <w:t>Höherer Threshold für „ist Objekt“</w:t>
       </w:r>
     </w:p>
@@ -92,8 +109,14 @@
           <w:ilvl w:val="0"/>
           <w:numId w:val="1"/>
         </w:numPr>
-      </w:pPr>
-      <w:r>
+        <w:rPr>
+          <w:highlight w:val="green"/>
+        </w:rPr>
+      </w:pPr>
+      <w:r>
+        <w:rPr>
+          <w:highlight w:val="green"/>
+        </w:rPr>
         <w:t>Mindestanzahl für Pixel mit hoher Wahrscheinlichkeit in kleinem Bereich bei Non-Max, damit es als Max gilt</w:t>
       </w:r>
     </w:p>
@@ -106,29 +129,15 @@
         </w:numPr>
       </w:pPr>
       <w:r>
-        <w:t>Objektsymbole für Datensatz auf weißen Hintergrund/127/(auf Durchschnittsfarbe-Hintergrund)</w:t>
-      </w:r>
-    </w:p>
-    <w:p/>
-    <w:p/>
-    <w:p/>
-    <w:p>
-      <w:pPr>
-        <w:rPr>
-          <w:lang w:val="en-US"/>
-        </w:rPr>
-      </w:pPr>
-      <w:r>
-        <w:rPr>
-          <w:lang w:val="en-US"/>
-        </w:rPr>
-        <w:t>Module cv2 not found error i</w:t>
-      </w:r>
-      <w:r>
-        <w:rPr>
-          <w:lang w:val="en-US"/>
-        </w:rPr>
-        <w:t>n PredictAndPostprocess</w:t>
+        <w:t>Objektsymbole für Datensatz auf weißen Hintergrund/127</w:t>
+      </w:r>
+      <w:proofErr w:type="gramStart"/>
+      <w:r>
+        <w:t>/(</w:t>
+      </w:r>
+      <w:proofErr w:type="gramEnd"/>
+      <w:r>
+        <w:t>auf Durchschnittsfarbe-Hintergrund)</w:t>
       </w:r>
     </w:p>
     <w:sectPr>

</xml_diff>